<commit_message>
BackEnd/FrontEnd - Vote behavior corrections
</commit_message>
<xml_diff>
--- a/Project_Test_TechnicalManual.docx
+++ b/Project_Test_TechnicalManual.docx
@@ -4,6 +4,13 @@
   <w:body>
     <w:sdt>
       <w:sdtPr>
+        <w:rPr>
+          <w:rFonts w:asciiTheme="minorHAnsi" w:eastAsiaTheme="minorHAnsi" w:hAnsiTheme="minorHAnsi" w:cstheme="minorBidi"/>
+          <w:color w:val="auto"/>
+          <w:sz w:val="22"/>
+          <w:szCs w:val="22"/>
+          <w:lang w:eastAsia="en-US"/>
+        </w:rPr>
         <w:id w:val="1717542631"/>
         <w:docPartObj>
           <w:docPartGallery w:val="Table of Contents"/>
@@ -12,13 +19,8 @@
       </w:sdtPr>
       <w:sdtEndPr>
         <w:rPr>
-          <w:rFonts w:asciiTheme="minorHAnsi" w:eastAsiaTheme="minorHAnsi" w:hAnsiTheme="minorHAnsi" w:cstheme="minorBidi"/>
           <w:b/>
           <w:bCs/>
-          <w:color w:val="auto"/>
-          <w:sz w:val="22"/>
-          <w:szCs w:val="22"/>
-          <w:lang w:eastAsia="en-US"/>
         </w:rPr>
       </w:sdtEndPr>
       <w:sdtContent>
@@ -37,7 +39,9 @@
               <w:tab w:val="right" w:leader="dot" w:pos="9062"/>
             </w:tabs>
             <w:rPr>
+              <w:rFonts w:eastAsiaTheme="minorEastAsia"/>
               <w:noProof/>
+              <w:lang w:eastAsia="fr-FR"/>
             </w:rPr>
           </w:pPr>
           <w:r>
@@ -61,7 +65,7 @@
             </w:rPr>
             <w:fldChar w:fldCharType="separate"/>
           </w:r>
-          <w:hyperlink w:anchor="_Toc529095952" w:history="1">
+          <w:hyperlink w:anchor="_Toc529118647" w:history="1">
             <w:r>
               <w:rPr>
                 <w:rStyle w:val="Lienhypertexte"/>
@@ -88,7 +92,7 @@
                 <w:noProof/>
                 <w:webHidden/>
               </w:rPr>
-              <w:instrText xml:space="preserve"> PAGEREF _Toc529095952 \h </w:instrText>
+              <w:instrText xml:space="preserve"> PAGEREF _Toc529118647 \h </w:instrText>
             </w:r>
             <w:r>
               <w:rPr>
@@ -108,7 +112,7 @@
                 <w:noProof/>
                 <w:webHidden/>
               </w:rPr>
-              <w:t>1</w:t>
+              <w:t>2</w:t>
             </w:r>
             <w:r>
               <w:rPr>
@@ -126,10 +130,12 @@
               <w:tab w:val="right" w:leader="dot" w:pos="9062"/>
             </w:tabs>
             <w:rPr>
+              <w:rFonts w:eastAsiaTheme="minorEastAsia"/>
               <w:noProof/>
+              <w:lang w:eastAsia="fr-FR"/>
             </w:rPr>
           </w:pPr>
-          <w:hyperlink w:anchor="_Toc529095953" w:history="1">
+          <w:hyperlink w:anchor="_Toc529118648" w:history="1">
             <w:r>
               <w:rPr>
                 <w:rStyle w:val="Lienhypertexte"/>
@@ -156,7 +162,7 @@
                 <w:noProof/>
                 <w:webHidden/>
               </w:rPr>
-              <w:instrText xml:space="preserve"> PAGEREF _Toc529095953 \h </w:instrText>
+              <w:instrText xml:space="preserve"> PAGEREF _Toc529118648 \h </w:instrText>
             </w:r>
             <w:r>
               <w:rPr>
@@ -176,7 +182,7 @@
                 <w:noProof/>
                 <w:webHidden/>
               </w:rPr>
-              <w:t>1</w:t>
+              <w:t>2</w:t>
             </w:r>
             <w:r>
               <w:rPr>
@@ -194,10 +200,12 @@
               <w:tab w:val="right" w:leader="dot" w:pos="9062"/>
             </w:tabs>
             <w:rPr>
+              <w:rFonts w:eastAsiaTheme="minorEastAsia"/>
               <w:noProof/>
+              <w:lang w:eastAsia="fr-FR"/>
             </w:rPr>
           </w:pPr>
-          <w:hyperlink w:anchor="_Toc529095954" w:history="1">
+          <w:hyperlink w:anchor="_Toc529118649" w:history="1">
             <w:r>
               <w:rPr>
                 <w:rStyle w:val="Lienhypertexte"/>
@@ -224,7 +232,7 @@
                 <w:noProof/>
                 <w:webHidden/>
               </w:rPr>
-              <w:instrText xml:space="preserve"> PAGEREF _Toc529095954 \h </w:instrText>
+              <w:instrText xml:space="preserve"> PAGEREF _Toc529118649 \h </w:instrText>
             </w:r>
             <w:r>
               <w:rPr>
@@ -244,7 +252,7 @@
                 <w:noProof/>
                 <w:webHidden/>
               </w:rPr>
-              <w:t>2</w:t>
+              <w:t>3</w:t>
             </w:r>
             <w:r>
               <w:rPr>
@@ -262,10 +270,12 @@
               <w:tab w:val="right" w:leader="dot" w:pos="9062"/>
             </w:tabs>
             <w:rPr>
+              <w:rFonts w:eastAsiaTheme="minorEastAsia"/>
               <w:noProof/>
+              <w:lang w:eastAsia="fr-FR"/>
             </w:rPr>
           </w:pPr>
-          <w:hyperlink w:anchor="_Toc529095955" w:history="1">
+          <w:hyperlink w:anchor="_Toc529118650" w:history="1">
             <w:r>
               <w:rPr>
                 <w:rStyle w:val="Lienhypertexte"/>
@@ -292,7 +302,7 @@
                 <w:noProof/>
                 <w:webHidden/>
               </w:rPr>
-              <w:instrText xml:space="preserve"> PAGEREF _Toc529095955 \h </w:instrText>
+              <w:instrText xml:space="preserve"> PAGEREF _Toc529118650 \h </w:instrText>
             </w:r>
             <w:r>
               <w:rPr>
@@ -312,7 +322,231 @@
                 <w:noProof/>
                 <w:webHidden/>
               </w:rPr>
-              <w:t>3</w:t>
+              <w:t>4</w:t>
+            </w:r>
+            <w:r>
+              <w:rPr>
+                <w:noProof/>
+                <w:webHidden/>
+              </w:rPr>
+              <w:fldChar w:fldCharType="end"/>
+            </w:r>
+          </w:hyperlink>
+        </w:p>
+        <w:p>
+          <w:pPr>
+            <w:pStyle w:val="TM1"/>
+            <w:tabs>
+              <w:tab w:val="right" w:leader="dot" w:pos="9062"/>
+            </w:tabs>
+            <w:rPr>
+              <w:rFonts w:eastAsiaTheme="minorEastAsia"/>
+              <w:noProof/>
+              <w:lang w:eastAsia="fr-FR"/>
+            </w:rPr>
+          </w:pPr>
+          <w:hyperlink w:anchor="_Toc529118651" w:history="1">
+            <w:r>
+              <w:rPr>
+                <w:rStyle w:val="Lienhypertexte"/>
+                <w:noProof/>
+              </w:rPr>
+              <w:t>Démarrage du projet</w:t>
+            </w:r>
+            <w:r>
+              <w:rPr>
+                <w:noProof/>
+                <w:webHidden/>
+              </w:rPr>
+              <w:tab/>
+            </w:r>
+            <w:r>
+              <w:rPr>
+                <w:noProof/>
+                <w:webHidden/>
+              </w:rPr>
+              <w:fldChar w:fldCharType="begin"/>
+            </w:r>
+            <w:r>
+              <w:rPr>
+                <w:noProof/>
+                <w:webHidden/>
+              </w:rPr>
+              <w:instrText xml:space="preserve"> PAGEREF _Toc529118651 \h </w:instrText>
+            </w:r>
+            <w:r>
+              <w:rPr>
+                <w:noProof/>
+                <w:webHidden/>
+              </w:rPr>
+            </w:r>
+            <w:r>
+              <w:rPr>
+                <w:noProof/>
+                <w:webHidden/>
+              </w:rPr>
+              <w:fldChar w:fldCharType="separate"/>
+            </w:r>
+            <w:r>
+              <w:rPr>
+                <w:noProof/>
+                <w:webHidden/>
+              </w:rPr>
+              <w:t>5</w:t>
+            </w:r>
+            <w:r>
+              <w:rPr>
+                <w:noProof/>
+                <w:webHidden/>
+              </w:rPr>
+              <w:fldChar w:fldCharType="end"/>
+            </w:r>
+          </w:hyperlink>
+        </w:p>
+        <w:p>
+          <w:pPr>
+            <w:pStyle w:val="TM2"/>
+            <w:tabs>
+              <w:tab w:val="right" w:leader="dot" w:pos="9062"/>
+            </w:tabs>
+            <w:rPr>
+              <w:rFonts w:eastAsiaTheme="minorEastAsia"/>
+              <w:noProof/>
+              <w:lang w:eastAsia="fr-FR"/>
+            </w:rPr>
+          </w:pPr>
+          <w:hyperlink w:anchor="_Toc529118652" w:history="1">
+            <w:r>
+              <w:rPr>
+                <w:rStyle w:val="Lienhypertexte"/>
+                <w:noProof/>
+              </w:rPr>
+              <w:t>Démarrage d</w:t>
+            </w:r>
+            <w:r>
+              <w:rPr>
+                <w:rStyle w:val="Lienhypertexte"/>
+                <w:noProof/>
+              </w:rPr>
+              <w:t>u</w:t>
+            </w:r>
+            <w:r>
+              <w:rPr>
+                <w:rStyle w:val="Lienhypertexte"/>
+                <w:noProof/>
+              </w:rPr>
+              <w:t xml:space="preserve"> BackEnd</w:t>
+            </w:r>
+            <w:r>
+              <w:rPr>
+                <w:noProof/>
+                <w:webHidden/>
+              </w:rPr>
+              <w:tab/>
+            </w:r>
+            <w:r>
+              <w:rPr>
+                <w:noProof/>
+                <w:webHidden/>
+              </w:rPr>
+              <w:fldChar w:fldCharType="begin"/>
+            </w:r>
+            <w:r>
+              <w:rPr>
+                <w:noProof/>
+                <w:webHidden/>
+              </w:rPr>
+              <w:instrText xml:space="preserve"> PAGEREF _Toc529118652 \h </w:instrText>
+            </w:r>
+            <w:r>
+              <w:rPr>
+                <w:noProof/>
+                <w:webHidden/>
+              </w:rPr>
+            </w:r>
+            <w:r>
+              <w:rPr>
+                <w:noProof/>
+                <w:webHidden/>
+              </w:rPr>
+              <w:fldChar w:fldCharType="separate"/>
+            </w:r>
+            <w:r>
+              <w:rPr>
+                <w:noProof/>
+                <w:webHidden/>
+              </w:rPr>
+              <w:t>5</w:t>
+            </w:r>
+            <w:r>
+              <w:rPr>
+                <w:noProof/>
+                <w:webHidden/>
+              </w:rPr>
+              <w:fldChar w:fldCharType="end"/>
+            </w:r>
+          </w:hyperlink>
+        </w:p>
+        <w:p>
+          <w:pPr>
+            <w:pStyle w:val="TM2"/>
+            <w:tabs>
+              <w:tab w:val="right" w:leader="dot" w:pos="9062"/>
+            </w:tabs>
+            <w:rPr>
+              <w:rFonts w:eastAsiaTheme="minorEastAsia"/>
+              <w:noProof/>
+              <w:lang w:eastAsia="fr-FR"/>
+            </w:rPr>
+          </w:pPr>
+          <w:hyperlink w:anchor="_Toc529118653" w:history="1">
+            <w:r>
+              <w:rPr>
+                <w:rStyle w:val="Lienhypertexte"/>
+                <w:noProof/>
+              </w:rPr>
+              <w:t>Démarrage du FrontEnd</w:t>
+            </w:r>
+            <w:r>
+              <w:rPr>
+                <w:noProof/>
+                <w:webHidden/>
+              </w:rPr>
+              <w:tab/>
+            </w:r>
+            <w:r>
+              <w:rPr>
+                <w:noProof/>
+                <w:webHidden/>
+              </w:rPr>
+              <w:fldChar w:fldCharType="begin"/>
+            </w:r>
+            <w:r>
+              <w:rPr>
+                <w:noProof/>
+                <w:webHidden/>
+              </w:rPr>
+              <w:instrText xml:space="preserve"> PAGEREF _Toc529118653 \h </w:instrText>
+            </w:r>
+            <w:r>
+              <w:rPr>
+                <w:noProof/>
+                <w:webHidden/>
+              </w:rPr>
+            </w:r>
+            <w:r>
+              <w:rPr>
+                <w:noProof/>
+                <w:webHidden/>
+              </w:rPr>
+              <w:fldChar w:fldCharType="separate"/>
+            </w:r>
+            <w:r>
+              <w:rPr>
+                <w:noProof/>
+                <w:webHidden/>
+              </w:rPr>
+              <w:t>7</w:t>
             </w:r>
             <w:r>
               <w:rPr>
@@ -351,7 +585,7 @@
       <w:pPr>
         <w:pStyle w:val="Titre1"/>
       </w:pPr>
-      <w:bookmarkStart w:id="0" w:name="_Toc529095952"/>
+      <w:bookmarkStart w:id="0" w:name="_Toc529118647"/>
       <w:r>
         <w:lastRenderedPageBreak/>
         <w:t>Pré requis</w:t>
@@ -417,7 +651,7 @@
       <w:pPr>
         <w:pStyle w:val="Titre1"/>
       </w:pPr>
-      <w:bookmarkStart w:id="1" w:name="_Toc529095953"/>
+      <w:bookmarkStart w:id="1" w:name="_Toc529118648"/>
       <w:r>
         <w:t>Structure du projet</w:t>
       </w:r>
@@ -571,7 +805,7 @@
       <w:pPr>
         <w:pStyle w:val="Titre2"/>
       </w:pPr>
-      <w:bookmarkStart w:id="2" w:name="_Toc529095954"/>
+      <w:bookmarkStart w:id="2" w:name="_Toc529118649"/>
       <w:r>
         <w:lastRenderedPageBreak/>
         <w:t xml:space="preserve">Solution </w:t>
@@ -769,7 +1003,7 @@
       <w:pPr>
         <w:pStyle w:val="Titre2"/>
       </w:pPr>
-      <w:bookmarkStart w:id="3" w:name="_Toc529095955"/>
+      <w:bookmarkStart w:id="3" w:name="_Toc529118650"/>
       <w:r>
         <w:lastRenderedPageBreak/>
         <w:t xml:space="preserve">Solution </w:t>
@@ -847,13 +1081,7 @@
       </w:r>
       <w:proofErr w:type="spellEnd"/>
       <w:r>
-        <w:t xml:space="preserve"> contient </w:t>
-      </w:r>
-      <w:r>
-        <w:t>4</w:t>
-      </w:r>
-      <w:r>
-        <w:t xml:space="preserve"> projets :</w:t>
+        <w:t xml:space="preserve"> contient 4 projets :</w:t>
       </w:r>
     </w:p>
     <w:p>
@@ -974,10 +1202,12 @@
       <w:pPr>
         <w:pStyle w:val="Titre1"/>
       </w:pPr>
+      <w:bookmarkStart w:id="4" w:name="_Toc529118651"/>
       <w:r>
         <w:lastRenderedPageBreak/>
         <w:t>Démarrage du projet</w:t>
       </w:r>
+      <w:bookmarkEnd w:id="4"/>
     </w:p>
     <w:p/>
     <w:p>
@@ -1006,6 +1236,7 @@
       <w:pPr>
         <w:pStyle w:val="Titre2"/>
       </w:pPr>
+      <w:bookmarkStart w:id="5" w:name="_Toc529118652"/>
       <w:r>
         <w:t xml:space="preserve">Démarrage du </w:t>
       </w:r>
@@ -1013,6 +1244,7 @@
       <w:r>
         <w:t>BackEnd</w:t>
       </w:r>
+      <w:bookmarkEnd w:id="5"/>
       <w:proofErr w:type="spellEnd"/>
     </w:p>
     <w:p/>
@@ -1154,87 +1386,21 @@
         </w:drawing>
       </w:r>
     </w:p>
+    <w:p/>
+    <w:p>
+      <w:r>
+        <w:t>Cette configuration correspond à celle précisée dans les propriétés du projet</w:t>
+      </w:r>
+      <w:r>
+        <w:t xml:space="preserve"> auxquelles vous pouvez accéder par un clic droit puis l’utilisation du menu « Propriétés ».</w:t>
+      </w:r>
+    </w:p>
     <w:p>
       <w:r>
         <w:rPr>
           <w:noProof/>
         </w:rPr>
         <w:lastRenderedPageBreak/>
-        <w:drawing>
-          <wp:anchor distT="0" distB="0" distL="114300" distR="114300" simplePos="0" relativeHeight="251658240" behindDoc="0" locked="0" layoutInCell="1" allowOverlap="1">
-            <wp:simplePos x="0" y="0"/>
-            <wp:positionH relativeFrom="column">
-              <wp:posOffset>1905</wp:posOffset>
-            </wp:positionH>
-            <wp:positionV relativeFrom="paragraph">
-              <wp:posOffset>-635</wp:posOffset>
-            </wp:positionV>
-            <wp:extent cx="5749200" cy="1569600"/>
-            <wp:effectExtent l="0" t="0" r="4445" b="0"/>
-            <wp:wrapSquare wrapText="bothSides"/>
-            <wp:docPr id="5" name="Image 5"/>
-            <wp:cNvGraphicFramePr>
-              <a:graphicFrameLocks xmlns:a="http://schemas.openxmlformats.org/drawingml/2006/main" noChangeAspect="1"/>
-            </wp:cNvGraphicFramePr>
-            <a:graphic xmlns:a="http://schemas.openxmlformats.org/drawingml/2006/main">
-              <a:graphicData uri="http://schemas.openxmlformats.org/drawingml/2006/picture">
-                <pic:pic xmlns:pic="http://schemas.openxmlformats.org/drawingml/2006/picture">
-                  <pic:nvPicPr>
-                    <pic:cNvPr id="0" name="Picture 5"/>
-                    <pic:cNvPicPr>
-                      <a:picLocks noChangeAspect="1" noChangeArrowheads="1"/>
-                    </pic:cNvPicPr>
-                  </pic:nvPicPr>
-                  <pic:blipFill>
-                    <a:blip r:embed="rId11" cstate="print">
-                      <a:extLst>
-                        <a:ext uri="{28A0092B-C50C-407E-A947-70E740481C1C}">
-                          <a14:useLocalDpi xmlns:a14="http://schemas.microsoft.com/office/drawing/2010/main" val="0"/>
-                        </a:ext>
-                      </a:extLst>
-                    </a:blip>
-                    <a:srcRect/>
-                    <a:stretch>
-                      <a:fillRect/>
-                    </a:stretch>
-                  </pic:blipFill>
-                  <pic:spPr bwMode="auto">
-                    <a:xfrm>
-                      <a:off x="0" y="0"/>
-                      <a:ext cx="5749200" cy="1569600"/>
-                    </a:xfrm>
-                    <a:prstGeom prst="rect">
-                      <a:avLst/>
-                    </a:prstGeom>
-                    <a:noFill/>
-                    <a:ln>
-                      <a:noFill/>
-                    </a:ln>
-                  </pic:spPr>
-                </pic:pic>
-              </a:graphicData>
-            </a:graphic>
-            <wp14:sizeRelH relativeFrom="margin">
-              <wp14:pctWidth>0</wp14:pctWidth>
-            </wp14:sizeRelH>
-            <wp14:sizeRelV relativeFrom="margin">
-              <wp14:pctHeight>0</wp14:pctHeight>
-            </wp14:sizeRelV>
-          </wp:anchor>
-        </w:drawing>
-      </w:r>
-      <w:r>
-        <w:t>Cette configuration correspond à celle précisée dans les propriétés du projet</w:t>
-      </w:r>
-      <w:r>
-        <w:t xml:space="preserve"> auxquelles vous pouvez accéder par un clic droit puis l’utilisation du menu « Propriétés ».</w:t>
-      </w:r>
-    </w:p>
-    <w:p>
-      <w:r>
-        <w:rPr>
-          <w:noProof/>
-        </w:rPr>
         <w:drawing>
           <wp:inline distT="0" distB="0" distL="0" distR="0">
             <wp:extent cx="3070800" cy="3600000"/>
@@ -1253,7 +1419,7 @@
                     </pic:cNvPicPr>
                   </pic:nvPicPr>
                   <pic:blipFill>
-                    <a:blip r:embed="rId12" cstate="print">
+                    <a:blip r:embed="rId11" cstate="print">
                       <a:extLst>
                         <a:ext uri="{28A0092B-C50C-407E-A947-70E740481C1C}">
                           <a14:useLocalDpi xmlns:a14="http://schemas.microsoft.com/office/drawing/2010/main" val="0"/>
@@ -1313,7 +1479,7 @@
                     </pic:cNvPicPr>
                   </pic:nvPicPr>
                   <pic:blipFill>
-                    <a:blip r:embed="rId13" cstate="print">
+                    <a:blip r:embed="rId12" cstate="print">
                       <a:extLst>
                         <a:ext uri="{28A0092B-C50C-407E-A947-70E740481C1C}">
                           <a14:useLocalDpi xmlns:a14="http://schemas.microsoft.com/office/drawing/2010/main" val="0"/>
@@ -1346,7 +1512,115 @@
       </w:r>
     </w:p>
     <w:p/>
+    <w:p>
+      <w:r>
+        <w:t xml:space="preserve">Le démarrage achevé va s’accompagner d’une erreur « HTTP 403.14 </w:t>
+      </w:r>
+      <w:proofErr w:type="spellStart"/>
+      <w:r>
+        <w:t>Forbidden</w:t>
+      </w:r>
+      <w:proofErr w:type="spellEnd"/>
+      <w:r>
+        <w:t> ». Ceci est attendu car il n’y a pas d’élément de démarrage par défaut.</w:t>
+      </w:r>
+    </w:p>
+    <w:p>
+      <w:r>
+        <w:rPr>
+          <w:noProof/>
+        </w:rPr>
+        <w:lastRenderedPageBreak/>
+        <w:drawing>
+          <wp:inline distT="0" distB="0" distL="0" distR="0" wp14:anchorId="715A88E2" wp14:editId="39424328">
+            <wp:extent cx="5759450" cy="3536950"/>
+            <wp:effectExtent l="0" t="0" r="0" b="6350"/>
+            <wp:docPr id="11" name="Image 11"/>
+            <wp:cNvGraphicFramePr>
+              <a:graphicFrameLocks xmlns:a="http://schemas.openxmlformats.org/drawingml/2006/main" noChangeAspect="1"/>
+            </wp:cNvGraphicFramePr>
+            <a:graphic xmlns:a="http://schemas.openxmlformats.org/drawingml/2006/main">
+              <a:graphicData uri="http://schemas.openxmlformats.org/drawingml/2006/picture">
+                <pic:pic xmlns:pic="http://schemas.openxmlformats.org/drawingml/2006/picture">
+                  <pic:nvPicPr>
+                    <pic:cNvPr id="0" name="Picture 1"/>
+                    <pic:cNvPicPr>
+                      <a:picLocks noChangeAspect="1" noChangeArrowheads="1"/>
+                    </pic:cNvPicPr>
+                  </pic:nvPicPr>
+                  <pic:blipFill>
+                    <a:blip r:embed="rId13">
+                      <a:extLst>
+                        <a:ext uri="{28A0092B-C50C-407E-A947-70E740481C1C}">
+                          <a14:useLocalDpi xmlns:a14="http://schemas.microsoft.com/office/drawing/2010/main" val="0"/>
+                        </a:ext>
+                      </a:extLst>
+                    </a:blip>
+                    <a:srcRect/>
+                    <a:stretch>
+                      <a:fillRect/>
+                    </a:stretch>
+                  </pic:blipFill>
+                  <pic:spPr bwMode="auto">
+                    <a:xfrm>
+                      <a:off x="0" y="0"/>
+                      <a:ext cx="5759450" cy="3536950"/>
+                    </a:xfrm>
+                    <a:prstGeom prst="rect">
+                      <a:avLst/>
+                    </a:prstGeom>
+                    <a:noFill/>
+                    <a:ln>
+                      <a:noFill/>
+                    </a:ln>
+                  </pic:spPr>
+                </pic:pic>
+              </a:graphicData>
+            </a:graphic>
+          </wp:inline>
+        </w:drawing>
+      </w:r>
+    </w:p>
+    <w:p>
+      <w:r>
+        <w:t xml:space="preserve">Dès lors, vous pouvez tester un appel d’un </w:t>
+      </w:r>
+      <w:proofErr w:type="spellStart"/>
+      <w:r>
+        <w:t>endpoint</w:t>
+      </w:r>
+      <w:proofErr w:type="spellEnd"/>
+      <w:r>
+        <w:t xml:space="preserve">, par exemple : </w:t>
+      </w:r>
+      <w:hyperlink r:id="rId14" w:history="1">
+        <w:r>
+          <w:rPr>
+            <w:rStyle w:val="Lienhypertexte"/>
+          </w:rPr>
+          <w:t>http://localhost:51510/api/characters/name/Pikachu</w:t>
+        </w:r>
+      </w:hyperlink>
+    </w:p>
     <w:p/>
+    <w:p/>
+    <w:p/>
+    <w:p/>
+    <w:p/>
+    <w:p>
+      <w:pPr>
+        <w:rPr>
+          <w:rFonts w:asciiTheme="majorHAnsi" w:eastAsiaTheme="majorEastAsia" w:hAnsiTheme="majorHAnsi" w:cstheme="majorBidi"/>
+          <w:color w:val="2F5496" w:themeColor="accent1" w:themeShade="BF"/>
+          <w:sz w:val="26"/>
+          <w:szCs w:val="26"/>
+        </w:rPr>
+      </w:pPr>
+      <w:bookmarkStart w:id="6" w:name="_Toc529118653"/>
+      <w:r>
+        <w:br w:type="page"/>
+      </w:r>
+    </w:p>
     <w:p>
       <w:pPr>
         <w:pStyle w:val="Titre2"/>
@@ -1359,6 +1633,7 @@
       <w:r>
         <w:t>FrontEnd</w:t>
       </w:r>
+      <w:bookmarkEnd w:id="6"/>
       <w:proofErr w:type="spellEnd"/>
     </w:p>
     <w:p/>
@@ -1441,7 +1716,7 @@
                     </pic:cNvPicPr>
                   </pic:nvPicPr>
                   <pic:blipFill>
-                    <a:blip r:embed="rId14" cstate="print">
+                    <a:blip r:embed="rId15" cstate="print">
                       <a:extLst>
                         <a:ext uri="{28A0092B-C50C-407E-A947-70E740481C1C}">
                           <a14:useLocalDpi xmlns:a14="http://schemas.microsoft.com/office/drawing/2010/main" val="0"/>
@@ -1510,7 +1785,7 @@
                     </pic:cNvPicPr>
                   </pic:nvPicPr>
                   <pic:blipFill>
-                    <a:blip r:embed="rId15">
+                    <a:blip r:embed="rId16">
                       <a:extLst>
                         <a:ext uri="{28A0092B-C50C-407E-A947-70E740481C1C}">
                           <a14:useLocalDpi xmlns:a14="http://schemas.microsoft.com/office/drawing/2010/main" val="0"/>
@@ -1557,8 +1832,6 @@
         <w:lastRenderedPageBreak/>
         <w:t>L’écran d’interface doit alors d’afficher.</w:t>
       </w:r>
-      <w:bookmarkStart w:id="4" w:name="_GoBack"/>
-      <w:bookmarkEnd w:id="4"/>
     </w:p>
     <w:p>
       <w:r>
@@ -1581,7 +1854,7 @@
                     <pic:cNvPicPr/>
                   </pic:nvPicPr>
                   <pic:blipFill>
-                    <a:blip r:embed="rId16"/>
+                    <a:blip r:embed="rId17"/>
                     <a:stretch>
                       <a:fillRect/>
                     </a:stretch>
@@ -1602,6 +1875,496 @@
         </w:drawing>
       </w:r>
     </w:p>
+    <w:p>
+      <w:r>
+        <w:br w:type="page"/>
+      </w:r>
+    </w:p>
+    <w:p>
+      <w:pPr>
+        <w:pStyle w:val="Titre1"/>
+      </w:pPr>
+      <w:r>
+        <w:lastRenderedPageBreak/>
+        <w:t>Utilisation de l’interface</w:t>
+      </w:r>
+    </w:p>
+    <w:p/>
+    <w:p>
+      <w:pPr>
+        <w:pStyle w:val="Titre2"/>
+      </w:pPr>
+      <w:r>
+        <w:t>Saisie d’un nom de Personnage</w:t>
+      </w:r>
+    </w:p>
+    <w:p/>
+    <w:p>
+      <w:r>
+        <w:t>Saisie d’une chaine de charactère dans la recherche, Zone de saisie teste dans l’encart « </w:t>
+      </w:r>
+      <w:proofErr w:type="spellStart"/>
+      <w:r>
+        <w:t>Search</w:t>
+      </w:r>
+      <w:proofErr w:type="spellEnd"/>
+      <w:r>
+        <w:t> ».</w:t>
+      </w:r>
+    </w:p>
+    <w:p>
+      <w:r>
+        <w:t>La validation s’effectue par la touche Entrée ou le bouton « Go » situé à droite de cette zone.</w:t>
+      </w:r>
+    </w:p>
+    <w:p>
+      <w:r>
+        <w:t>Exemple : Pikachu</w:t>
+      </w:r>
+    </w:p>
+    <w:p>
+      <w:r>
+        <w:rPr>
+          <w:noProof/>
+        </w:rPr>
+        <w:drawing>
+          <wp:inline distT="0" distB="0" distL="0" distR="0" wp14:anchorId="411F4953" wp14:editId="3D552CCB">
+            <wp:extent cx="5760720" cy="3840480"/>
+            <wp:effectExtent l="0" t="0" r="0" b="7620"/>
+            <wp:docPr id="13" name="Image 13"/>
+            <wp:cNvGraphicFramePr>
+              <a:graphicFrameLocks xmlns:a="http://schemas.openxmlformats.org/drawingml/2006/main" noChangeAspect="1"/>
+            </wp:cNvGraphicFramePr>
+            <a:graphic xmlns:a="http://schemas.openxmlformats.org/drawingml/2006/main">
+              <a:graphicData uri="http://schemas.openxmlformats.org/drawingml/2006/picture">
+                <pic:pic xmlns:pic="http://schemas.openxmlformats.org/drawingml/2006/picture">
+                  <pic:nvPicPr>
+                    <pic:cNvPr id="1" name=""/>
+                    <pic:cNvPicPr/>
+                  </pic:nvPicPr>
+                  <pic:blipFill>
+                    <a:blip r:embed="rId18"/>
+                    <a:stretch>
+                      <a:fillRect/>
+                    </a:stretch>
+                  </pic:blipFill>
+                  <pic:spPr>
+                    <a:xfrm>
+                      <a:off x="0" y="0"/>
+                      <a:ext cx="5760720" cy="3840480"/>
+                    </a:xfrm>
+                    <a:prstGeom prst="rect">
+                      <a:avLst/>
+                    </a:prstGeom>
+                  </pic:spPr>
+                </pic:pic>
+              </a:graphicData>
+            </a:graphic>
+          </wp:inline>
+        </w:drawing>
+      </w:r>
+    </w:p>
+    <w:p>
+      <w:pPr>
+        <w:pStyle w:val="Paragraphedeliste"/>
+        <w:numPr>
+          <w:ilvl w:val="0"/>
+          <w:numId w:val="1"/>
+        </w:numPr>
+      </w:pPr>
+      <w:r>
+        <w:t>La liste de résultats va s’afficher dans « </w:t>
+      </w:r>
+      <w:proofErr w:type="spellStart"/>
+      <w:r>
+        <w:t>Search</w:t>
+      </w:r>
+      <w:proofErr w:type="spellEnd"/>
+      <w:r>
+        <w:t xml:space="preserve"> </w:t>
+      </w:r>
+      <w:proofErr w:type="spellStart"/>
+      <w:r>
+        <w:t>Results</w:t>
+      </w:r>
+      <w:proofErr w:type="spellEnd"/>
+      <w:r>
+        <w:t> » ;</w:t>
+      </w:r>
+    </w:p>
+    <w:p>
+      <w:pPr>
+        <w:pStyle w:val="Paragraphedeliste"/>
+        <w:numPr>
+          <w:ilvl w:val="0"/>
+          <w:numId w:val="1"/>
+        </w:numPr>
+      </w:pPr>
+      <w:r>
+        <w:t>Le premier élément trouvé va s’afficher dans le volet de droite</w:t>
+      </w:r>
+    </w:p>
+    <w:p>
+      <w:pPr>
+        <w:pStyle w:val="Paragraphedeliste"/>
+      </w:pPr>
+    </w:p>
+    <w:p>
+      <w:pPr>
+        <w:rPr>
+          <w:rFonts w:asciiTheme="majorHAnsi" w:eastAsiaTheme="majorEastAsia" w:hAnsiTheme="majorHAnsi" w:cstheme="majorBidi"/>
+          <w:color w:val="2F5496" w:themeColor="accent1" w:themeShade="BF"/>
+          <w:sz w:val="26"/>
+          <w:szCs w:val="26"/>
+        </w:rPr>
+      </w:pPr>
+      <w:r>
+        <w:br w:type="page"/>
+      </w:r>
+    </w:p>
+    <w:p>
+      <w:pPr>
+        <w:pStyle w:val="Titre2"/>
+      </w:pPr>
+      <w:r>
+        <w:lastRenderedPageBreak/>
+        <w:t xml:space="preserve">Saisie </w:t>
+      </w:r>
+      <w:r>
+        <w:t>d’une lettre ou d’un nom partiel</w:t>
+      </w:r>
+    </w:p>
+    <w:p/>
+    <w:p>
+      <w:r>
+        <w:t>Le scénario est le même que la saisie du nom complet.</w:t>
+      </w:r>
+    </w:p>
+    <w:p>
+      <w:r>
+        <w:t>Exemple : Saisie de la chaine de caractère « Sa »</w:t>
+      </w:r>
+    </w:p>
+    <w:p>
+      <w:r>
+        <w:rPr>
+          <w:noProof/>
+        </w:rPr>
+        <w:drawing>
+          <wp:inline distT="0" distB="0" distL="0" distR="0" wp14:anchorId="5476B9D8" wp14:editId="200CCE04">
+            <wp:extent cx="5760720" cy="3840480"/>
+            <wp:effectExtent l="0" t="0" r="0" b="7620"/>
+            <wp:docPr id="14" name="Image 14"/>
+            <wp:cNvGraphicFramePr>
+              <a:graphicFrameLocks xmlns:a="http://schemas.openxmlformats.org/drawingml/2006/main" noChangeAspect="1"/>
+            </wp:cNvGraphicFramePr>
+            <a:graphic xmlns:a="http://schemas.openxmlformats.org/drawingml/2006/main">
+              <a:graphicData uri="http://schemas.openxmlformats.org/drawingml/2006/picture">
+                <pic:pic xmlns:pic="http://schemas.openxmlformats.org/drawingml/2006/picture">
+                  <pic:nvPicPr>
+                    <pic:cNvPr id="1" name=""/>
+                    <pic:cNvPicPr/>
+                  </pic:nvPicPr>
+                  <pic:blipFill>
+                    <a:blip r:embed="rId19"/>
+                    <a:stretch>
+                      <a:fillRect/>
+                    </a:stretch>
+                  </pic:blipFill>
+                  <pic:spPr>
+                    <a:xfrm>
+                      <a:off x="0" y="0"/>
+                      <a:ext cx="5760720" cy="3840480"/>
+                    </a:xfrm>
+                    <a:prstGeom prst="rect">
+                      <a:avLst/>
+                    </a:prstGeom>
+                  </pic:spPr>
+                </pic:pic>
+              </a:graphicData>
+            </a:graphic>
+          </wp:inline>
+        </w:drawing>
+      </w:r>
+    </w:p>
+    <w:p>
+      <w:pPr>
+        <w:pStyle w:val="Paragraphedeliste"/>
+        <w:numPr>
+          <w:ilvl w:val="0"/>
+          <w:numId w:val="1"/>
+        </w:numPr>
+      </w:pPr>
+      <w:r>
+        <w:t>Dans la liste des résultats s’affiche une liste de personnages contenant la chaine recherchée</w:t>
+      </w:r>
+    </w:p>
+    <w:p>
+      <w:pPr>
+        <w:pStyle w:val="Paragraphedeliste"/>
+        <w:numPr>
+          <w:ilvl w:val="0"/>
+          <w:numId w:val="1"/>
+        </w:numPr>
+      </w:pPr>
+      <w:r>
+        <w:t>Le premier élément de cette liste s’affiche ;</w:t>
+      </w:r>
+    </w:p>
+    <w:p>
+      <w:pPr>
+        <w:pStyle w:val="Paragraphedeliste"/>
+        <w:numPr>
+          <w:ilvl w:val="0"/>
+          <w:numId w:val="1"/>
+        </w:numPr>
+      </w:pPr>
+      <w:r>
+        <w:t>L’utilisateur peut sélectionner un autre personnage dans cette liste et l’encart de droite va s’actualiser.</w:t>
+      </w:r>
+    </w:p>
+    <w:p>
+      <w:r>
+        <w:br w:type="page"/>
+      </w:r>
+    </w:p>
+    <w:p>
+      <w:pPr>
+        <w:pStyle w:val="Titre2"/>
+      </w:pPr>
+      <w:r>
+        <w:lastRenderedPageBreak/>
+        <w:t xml:space="preserve">Utilisation de la liste « Top </w:t>
+      </w:r>
+      <w:proofErr w:type="spellStart"/>
+      <w:r>
+        <w:t>Ranking</w:t>
+      </w:r>
+      <w:proofErr w:type="spellEnd"/>
+      <w:r>
+        <w:t> »</w:t>
+      </w:r>
+    </w:p>
+    <w:p/>
+    <w:p>
+      <w:r>
+        <w:t>Cette liste affiche les personnages ordonnancés par leur nombre de votes.</w:t>
+      </w:r>
+    </w:p>
+    <w:p>
+      <w:r>
+        <w:t>Un choix sur liste permet d’étendre la liste à 5, 10, 20 ou 50 entrées, cette liste est initialisée au départ à 5 noms de personnages.</w:t>
+      </w:r>
+    </w:p>
+    <w:p>
+      <w:r>
+        <w:t>Exemple de scénario : L’utilisateur clique sur le troisième de la liste « </w:t>
+      </w:r>
+      <w:proofErr w:type="spellStart"/>
+      <w:r>
+        <w:t>Dracaufeu</w:t>
+      </w:r>
+      <w:proofErr w:type="spellEnd"/>
+      <w:r>
+        <w:t> »</w:t>
+      </w:r>
+    </w:p>
+    <w:p>
+      <w:r>
+        <w:rPr>
+          <w:noProof/>
+        </w:rPr>
+        <w:drawing>
+          <wp:inline distT="0" distB="0" distL="0" distR="0" wp14:anchorId="5B922DBB" wp14:editId="1A616DA1">
+            <wp:extent cx="5760720" cy="3840480"/>
+            <wp:effectExtent l="0" t="0" r="0" b="7620"/>
+            <wp:docPr id="15" name="Image 15"/>
+            <wp:cNvGraphicFramePr>
+              <a:graphicFrameLocks xmlns:a="http://schemas.openxmlformats.org/drawingml/2006/main" noChangeAspect="1"/>
+            </wp:cNvGraphicFramePr>
+            <a:graphic xmlns:a="http://schemas.openxmlformats.org/drawingml/2006/main">
+              <a:graphicData uri="http://schemas.openxmlformats.org/drawingml/2006/picture">
+                <pic:pic xmlns:pic="http://schemas.openxmlformats.org/drawingml/2006/picture">
+                  <pic:nvPicPr>
+                    <pic:cNvPr id="1" name=""/>
+                    <pic:cNvPicPr/>
+                  </pic:nvPicPr>
+                  <pic:blipFill>
+                    <a:blip r:embed="rId20"/>
+                    <a:stretch>
+                      <a:fillRect/>
+                    </a:stretch>
+                  </pic:blipFill>
+                  <pic:spPr>
+                    <a:xfrm>
+                      <a:off x="0" y="0"/>
+                      <a:ext cx="5760720" cy="3840480"/>
+                    </a:xfrm>
+                    <a:prstGeom prst="rect">
+                      <a:avLst/>
+                    </a:prstGeom>
+                  </pic:spPr>
+                </pic:pic>
+              </a:graphicData>
+            </a:graphic>
+          </wp:inline>
+        </w:drawing>
+      </w:r>
+    </w:p>
+    <w:p>
+      <w:pPr>
+        <w:pStyle w:val="Paragraphedeliste"/>
+        <w:numPr>
+          <w:ilvl w:val="0"/>
+          <w:numId w:val="1"/>
+        </w:numPr>
+      </w:pPr>
+      <w:r>
+        <w:t>Le personnage s’affiche à droite.</w:t>
+      </w:r>
+    </w:p>
+    <w:p>
+      <w:r>
+        <w:br w:type="page"/>
+      </w:r>
+    </w:p>
+    <w:p>
+      <w:pPr>
+        <w:pStyle w:val="Titre2"/>
+      </w:pPr>
+      <w:r>
+        <w:lastRenderedPageBreak/>
+        <w:t xml:space="preserve">Utilisation </w:t>
+      </w:r>
+      <w:r>
+        <w:t>de la fonction de Vote</w:t>
+      </w:r>
+    </w:p>
+    <w:p/>
+    <w:p>
+      <w:r>
+        <w:t>L’utilisateur ayant affiché la fiche d’un personnage peut visualiser le compte de votes et voter pour ce personnage en cliquant sur le bouton Vote.</w:t>
+      </w:r>
+    </w:p>
+    <w:p>
+      <w:r>
+        <w:t xml:space="preserve">Exemple de scénario : L’utilisateur sélectionne le personnage </w:t>
+      </w:r>
+      <w:proofErr w:type="spellStart"/>
+      <w:r>
+        <w:t>BulleBIzarre</w:t>
+      </w:r>
+      <w:proofErr w:type="spellEnd"/>
+      <w:r>
+        <w:t xml:space="preserve"> dans la liste « Top </w:t>
+      </w:r>
+      <w:proofErr w:type="spellStart"/>
+      <w:r>
+        <w:t>Ranking</w:t>
+      </w:r>
+      <w:proofErr w:type="spellEnd"/>
+      <w:r>
+        <w:t> ». Le personnage s’affiche avec son compte de votes (80).</w:t>
+      </w:r>
+    </w:p>
+    <w:p>
+      <w:pPr>
+        <w:jc w:val="center"/>
+      </w:pPr>
+      <w:r>
+        <w:rPr>
+          <w:noProof/>
+        </w:rPr>
+        <w:drawing>
+          <wp:inline distT="0" distB="0" distL="0" distR="0" wp14:anchorId="2AD710E3" wp14:editId="5558DB2D">
+            <wp:extent cx="4320000" cy="2880000"/>
+            <wp:effectExtent l="0" t="0" r="4445" b="0"/>
+            <wp:docPr id="16" name="Image 16"/>
+            <wp:cNvGraphicFramePr>
+              <a:graphicFrameLocks xmlns:a="http://schemas.openxmlformats.org/drawingml/2006/main" noChangeAspect="1"/>
+            </wp:cNvGraphicFramePr>
+            <a:graphic xmlns:a="http://schemas.openxmlformats.org/drawingml/2006/main">
+              <a:graphicData uri="http://schemas.openxmlformats.org/drawingml/2006/picture">
+                <pic:pic xmlns:pic="http://schemas.openxmlformats.org/drawingml/2006/picture">
+                  <pic:nvPicPr>
+                    <pic:cNvPr id="1" name=""/>
+                    <pic:cNvPicPr/>
+                  </pic:nvPicPr>
+                  <pic:blipFill>
+                    <a:blip r:embed="rId21"/>
+                    <a:stretch>
+                      <a:fillRect/>
+                    </a:stretch>
+                  </pic:blipFill>
+                  <pic:spPr>
+                    <a:xfrm>
+                      <a:off x="0" y="0"/>
+                      <a:ext cx="4320000" cy="2880000"/>
+                    </a:xfrm>
+                    <a:prstGeom prst="rect">
+                      <a:avLst/>
+                    </a:prstGeom>
+                  </pic:spPr>
+                </pic:pic>
+              </a:graphicData>
+            </a:graphic>
+          </wp:inline>
+        </w:drawing>
+      </w:r>
+    </w:p>
+    <w:p>
+      <w:r>
+        <w:t>L’utilisateur clique sur le bouton Vote, le compte de votes passe à 81.</w:t>
+      </w:r>
+    </w:p>
+    <w:p>
+      <w:pPr>
+        <w:jc w:val="center"/>
+      </w:pPr>
+      <w:r>
+        <w:rPr>
+          <w:noProof/>
+        </w:rPr>
+        <w:drawing>
+          <wp:inline distT="0" distB="0" distL="0" distR="0" wp14:anchorId="641379F3" wp14:editId="4AA51B1F">
+            <wp:extent cx="4320000" cy="2880000"/>
+            <wp:effectExtent l="0" t="0" r="4445" b="0"/>
+            <wp:docPr id="17" name="Image 17"/>
+            <wp:cNvGraphicFramePr>
+              <a:graphicFrameLocks xmlns:a="http://schemas.openxmlformats.org/drawingml/2006/main" noChangeAspect="1"/>
+            </wp:cNvGraphicFramePr>
+            <a:graphic xmlns:a="http://schemas.openxmlformats.org/drawingml/2006/main">
+              <a:graphicData uri="http://schemas.openxmlformats.org/drawingml/2006/picture">
+                <pic:pic xmlns:pic="http://schemas.openxmlformats.org/drawingml/2006/picture">
+                  <pic:nvPicPr>
+                    <pic:cNvPr id="1" name=""/>
+                    <pic:cNvPicPr/>
+                  </pic:nvPicPr>
+                  <pic:blipFill>
+                    <a:blip r:embed="rId22"/>
+                    <a:stretch>
+                      <a:fillRect/>
+                    </a:stretch>
+                  </pic:blipFill>
+                  <pic:spPr>
+                    <a:xfrm>
+                      <a:off x="0" y="0"/>
+                      <a:ext cx="4320000" cy="2880000"/>
+                    </a:xfrm>
+                    <a:prstGeom prst="rect">
+                      <a:avLst/>
+                    </a:prstGeom>
+                  </pic:spPr>
+                </pic:pic>
+              </a:graphicData>
+            </a:graphic>
+          </wp:inline>
+        </w:drawing>
+      </w:r>
+      <w:bookmarkStart w:id="7" w:name="_GoBack"/>
+      <w:bookmarkEnd w:id="7"/>
+    </w:p>
+    <w:p/>
     <w:sectPr>
       <w:pgSz w:w="11906" w:h="16838"/>
       <w:pgMar w:top="1417" w:right="1417" w:bottom="1417" w:left="1417" w:header="708" w:footer="708" w:gutter="0"/>
@@ -2288,6 +3051,18 @@
       <w:u w:val="single"/>
     </w:rPr>
   </w:style>
+  <w:style w:type="character" w:styleId="Mentionnonrsolue">
+    <w:name w:val="Unresolved Mention"/>
+    <w:basedOn w:val="Policepardfaut"/>
+    <w:uiPriority w:val="99"/>
+    <w:semiHidden/>
+    <w:unhideWhenUsed/>
+    <w:rsid w:val="009C2D01"/>
+    <w:rPr>
+      <w:color w:val="605E5C"/>
+      <w:shd w:val="clear" w:color="auto" w:fill="E1DFDD"/>
+    </w:rPr>
+  </w:style>
 </w:styles>
 </file>
 
@@ -2557,7 +3332,7 @@
 </file>
 
 <file path=customXml/itemProps1.xml><?xml version="1.0" encoding="utf-8"?>
-<ds:datastoreItem xmlns:ds="http://schemas.openxmlformats.org/officeDocument/2006/customXml" ds:itemID="{3A897DAD-9228-4E49-8A8D-BFDAC6F66D98}">
+<ds:datastoreItem xmlns:ds="http://schemas.openxmlformats.org/officeDocument/2006/customXml" ds:itemID="{21150C86-D341-4D6A-A038-5BB2D5604F29}">
   <ds:schemaRefs>
     <ds:schemaRef ds:uri="http://schemas.openxmlformats.org/officeDocument/2006/bibliography"/>
   </ds:schemaRefs>

</xml_diff>